<commit_message>
màj maquettes uses case
</commit_message>
<xml_diff>
--- a/Documentation/PréTPI17-18_CdC_GERARDI Alexandre - Bonnets PIKA.docx
+++ b/Documentation/PréTPI17-18_CdC_GERARDI Alexandre - Bonnets PIKA.docx
@@ -683,10 +683,7 @@
               <w:sym w:font="Wingdings" w:char="F028"/>
             </w:r>
             <w:r>
-              <w:t xml:space="preserve">          </w:t>
-            </w:r>
-            <w:r>
-              <w:t>079 212 96 21</w:t>
+              <w:t xml:space="preserve">          079 212 96 21</w:t>
             </w:r>
           </w:p>
         </w:tc>
@@ -1665,12 +1662,21 @@
         </w:rPr>
         <w:t xml:space="preserve">En cas de problèmes graves, le candidat avertit au plus vite les deux experts et son </w:t>
       </w:r>
+      <w:proofErr w:type="spellStart"/>
       <w:r>
         <w:rPr>
           <w:rFonts w:asciiTheme="minorHAnsi" w:eastAsiaTheme="minorHAnsi" w:hAnsiTheme="minorHAnsi" w:cstheme="minorBidi"/>
           <w:lang w:val="fr-CH" w:eastAsia="en-US"/>
         </w:rPr>
-        <w:t>CdP.</w:t>
+        <w:t>CdP</w:t>
+      </w:r>
+      <w:proofErr w:type="spellEnd"/>
+      <w:r>
+        <w:rPr>
+          <w:rFonts w:asciiTheme="minorHAnsi" w:eastAsiaTheme="minorHAnsi" w:hAnsiTheme="minorHAnsi" w:cstheme="minorBidi"/>
+          <w:lang w:val="fr-CH" w:eastAsia="en-US"/>
+        </w:rPr>
+        <w:t>.</w:t>
       </w:r>
     </w:p>
     <w:p>
@@ -1899,7 +1905,15 @@
         <w:ind w:left="426"/>
       </w:pPr>
       <w:r>
-        <w:t>L’accès à la zone administrateur se fait en cliquant 5 fois en moins d’une seconde sur le logo PIKA. On est alors redirigé vers un formulaire de login pour administrateur. On donne un mot de passe. S’il correspond au mot de passe hardcodé, on accède à la zone administrateur</w:t>
+        <w:t xml:space="preserve">L’accès à la zone administrateur se fait en cliquant 5 fois en moins d’une seconde sur le logo PIKA. On est alors redirigé vers un formulaire de login pour administrateur. On donne un mot de passe. S’il correspond au mot de passe </w:t>
+      </w:r>
+      <w:proofErr w:type="spellStart"/>
+      <w:r>
+        <w:t>hardcodé</w:t>
+      </w:r>
+      <w:proofErr w:type="spellEnd"/>
+      <w:r>
+        <w:t>, on accède à la zone administrateur</w:t>
       </w:r>
     </w:p>
     <w:p>
@@ -2043,8 +2057,13 @@
         </w:numPr>
       </w:pPr>
       <w:r>
-        <w:t>Faire le payement en ligne avec Stripe</w:t>
-      </w:r>
+        <w:t xml:space="preserve">Faire le payement en ligne avec </w:t>
+      </w:r>
+      <w:proofErr w:type="spellStart"/>
+      <w:r>
+        <w:t>Stripe</w:t>
+      </w:r>
+      <w:proofErr w:type="spellEnd"/>
     </w:p>
     <w:p>
       <w:pPr>
@@ -2170,8 +2189,13 @@
         </w:numPr>
       </w:pPr>
       <w:r>
-        <w:t>Faire le suivi des commande</w:t>
-      </w:r>
+        <w:t xml:space="preserve">Faire le suivi </w:t>
+      </w:r>
+      <w:proofErr w:type="gramStart"/>
+      <w:r>
+        <w:t>des commande</w:t>
+      </w:r>
+      <w:proofErr w:type="gramEnd"/>
     </w:p>
     <w:p>
       <w:pPr>
@@ -2182,8 +2206,13 @@
         </w:numPr>
       </w:pPr>
       <w:r>
-        <w:t>Changer l'état d'une commande. Les états possibles sont:</w:t>
-      </w:r>
+        <w:t xml:space="preserve">Changer l'état d'une commande. Les états possibles </w:t>
+      </w:r>
+      <w:proofErr w:type="gramStart"/>
+      <w:r>
+        <w:t>sont:</w:t>
+      </w:r>
+      <w:proofErr w:type="gramEnd"/>
     </w:p>
     <w:p>
       <w:pPr>
@@ -2242,10 +2271,16 @@
         </w:numPr>
       </w:pPr>
       <w:r>
-        <w:t>Trier / Filtrer selon l’état de la commande ou son status de paiement</w:t>
-      </w:r>
-      <w:bookmarkStart w:id="2" w:name="_GoBack"/>
-      <w:bookmarkEnd w:id="2"/>
+        <w:t xml:space="preserve">Trier / Filtrer selon l’état de la commande ou son </w:t>
+      </w:r>
+      <w:proofErr w:type="spellStart"/>
+      <w:r>
+        <w:t>status</w:t>
+      </w:r>
+      <w:proofErr w:type="spellEnd"/>
+      <w:r>
+        <w:t xml:space="preserve"> de paiement</w:t>
+      </w:r>
     </w:p>
     <w:p>
       <w:pPr>
@@ -2358,27 +2393,24 @@
         <w:rPr>
           <w:lang w:val="fr-FR"/>
         </w:rPr>
-        <w:t>Un plan d’installation et de test</w:t>
-      </w:r>
-    </w:p>
-    <w:p>
-      <w:pPr>
-        <w:pStyle w:val="western"/>
-        <w:numPr>
-          <w:ilvl w:val="0"/>
-          <w:numId w:val="6"/>
-        </w:numPr>
-        <w:spacing w:after="0"/>
+        <w:t xml:space="preserve">Le code de l’application, au moyen d’un </w:t>
+      </w:r>
+      <w:proofErr w:type="spellStart"/>
+      <w:r>
         <w:rPr>
           <w:lang w:val="fr-FR"/>
         </w:rPr>
-      </w:pPr>
+        <w:t>repository</w:t>
+      </w:r>
+      <w:proofErr w:type="spellEnd"/>
       <w:r>
         <w:rPr>
           <w:lang w:val="fr-FR"/>
         </w:rPr>
-        <w:t>Un document d’analyse des risques de pannes avec procédures de remise en fonction</w:t>
-      </w:r>
+        <w:t xml:space="preserve"> GitHub</w:t>
+      </w:r>
+      <w:bookmarkStart w:id="2" w:name="_GoBack"/>
+      <w:bookmarkEnd w:id="2"/>
     </w:p>
     <w:p>
       <w:pPr>
@@ -2509,13 +2541,44 @@
           <w:lang w:val="fr-FR"/>
         </w:rPr>
       </w:pPr>
-      <w:r>
-        <w:rPr>
-          <w:i/>
+      <w:proofErr w:type="spellStart"/>
+      <w:r>
+        <w:rPr>
           <w:iCs/>
           <w:lang w:val="fr-FR"/>
         </w:rPr>
-        <w:t>(à compléter par le chef de projet)</w:t>
+        <w:t>Reproductibilté</w:t>
+      </w:r>
+      <w:proofErr w:type="spellEnd"/>
+      <w:r>
+        <w:rPr>
+          <w:iCs/>
+          <w:lang w:val="fr-FR"/>
+        </w:rPr>
+        <w:t xml:space="preserve">. Le contenu et les instructions livrées sur </w:t>
+      </w:r>
+      <w:proofErr w:type="spellStart"/>
+      <w:r>
+        <w:rPr>
+          <w:iCs/>
+          <w:lang w:val="fr-FR"/>
+        </w:rPr>
+        <w:t>Github</w:t>
+      </w:r>
+      <w:proofErr w:type="spellEnd"/>
+      <w:r>
+        <w:rPr>
+          <w:iCs/>
+          <w:lang w:val="fr-FR"/>
+        </w:rPr>
+        <w:t xml:space="preserve"> permettent de reconstruire </w:t>
+      </w:r>
+      <w:r>
+        <w:rPr>
+          <w:iCs/>
+          <w:lang w:val="fr-FR"/>
+        </w:rPr>
+        <w:t>le site</w:t>
       </w:r>
     </w:p>
     <w:p>
@@ -2532,11 +2595,24 @@
       </w:pPr>
       <w:r>
         <w:rPr>
-          <w:i/>
           <w:iCs/>
           <w:lang w:val="fr-FR"/>
         </w:rPr>
-        <w:t>(à compléter par le chef de projet)</w:t>
+        <w:t xml:space="preserve">L’apparence du </w:t>
+      </w:r>
+      <w:r>
+        <w:rPr>
+          <w:iCs/>
+          <w:lang w:val="fr-FR"/>
+        </w:rPr>
+        <w:t>site</w:t>
+      </w:r>
+      <w:r>
+        <w:rPr>
+          <w:iCs/>
+          <w:lang w:val="fr-FR"/>
+        </w:rPr>
+        <w:t xml:space="preserve"> est propre et cohérente, par rapport à un style voulu</w:t>
       </w:r>
     </w:p>
     <w:p>
@@ -2553,11 +2629,9 @@
       </w:pPr>
       <w:r>
         <w:rPr>
-          <w:i/>
-          <w:iCs/>
           <w:lang w:val="fr-FR"/>
         </w:rPr>
-        <w:t>(à compléter par le chef de projet)</w:t>
+        <w:t>Le code est bien structuré et commenté</w:t>
       </w:r>
     </w:p>
     <w:p>
@@ -2574,11 +2648,9 @@
       </w:pPr>
       <w:r>
         <w:rPr>
-          <w:i/>
-          <w:iCs/>
           <w:lang w:val="fr-FR"/>
         </w:rPr>
-        <w:t>(à compléter par le chef de projet)</w:t>
+        <w:t>La bonne gestion du concept image vitrine / image commande</w:t>
       </w:r>
     </w:p>
     <w:p>
@@ -2595,11 +2667,9 @@
       </w:pPr>
       <w:r>
         <w:rPr>
-          <w:i/>
-          <w:iCs/>
           <w:lang w:val="fr-FR"/>
         </w:rPr>
-        <w:t>(à compléter par le chef de projet)</w:t>
+        <w:t>La liste des commandes, avec filtrage</w:t>
       </w:r>
     </w:p>
     <w:p>
@@ -2616,11 +2686,9 @@
       </w:pPr>
       <w:r>
         <w:rPr>
-          <w:i/>
-          <w:iCs/>
           <w:lang w:val="fr-FR"/>
         </w:rPr>
-        <w:t>(à compléter par le chef de projet)</w:t>
+        <w:t>La gestion du panier</w:t>
       </w:r>
     </w:p>
     <w:p>
@@ -2637,11 +2705,9 @@
       </w:pPr>
       <w:r>
         <w:rPr>
-          <w:i/>
-          <w:iCs/>
           <w:lang w:val="fr-FR"/>
         </w:rPr>
-        <w:t>(à compléter par le chef de projet)</w:t>
+        <w:t>La clôture de commande</w:t>
       </w:r>
     </w:p>
     <w:p>
@@ -3082,7 +3148,7 @@
                 <w:noProof/>
                 <w:sz w:val="20"/>
               </w:rPr>
-              <w:t>1</w:t>
+              <w:t>3</w:t>
             </w:r>
             <w:r>
               <w:rPr>
@@ -5726,7 +5792,7 @@
 </file>
 
 <file path=customXml/itemProps1.xml><?xml version="1.0" encoding="utf-8"?>
-<ds:datastoreItem xmlns:ds="http://schemas.openxmlformats.org/officeDocument/2006/customXml" ds:itemID="{C0A841EA-D001-9E47-A502-FE79901EB5C7}">
+<ds:datastoreItem xmlns:ds="http://schemas.openxmlformats.org/officeDocument/2006/customXml" ds:itemID="{C5CF99DD-C614-8840-97C5-B5746FF427AD}">
   <ds:schemaRefs>
     <ds:schemaRef ds:uri="http://schemas.openxmlformats.org/officeDocument/2006/bibliography"/>
   </ds:schemaRefs>

</xml_diff>